<commit_message>
More mics paper stuff. Also a log for today.
</commit_message>
<xml_diff>
--- a/Documents/MICS/MICSPaper.docx
+++ b/Documents/MICS/MICSPaper.docx
@@ -11,8 +11,6 @@
           <w:sz w:val="36"/>
         </w:rPr>
       </w:pPr>
-      <w:bookmarkStart w:id="0" w:name="_GoBack"/>
-      <w:bookmarkEnd w:id="0"/>
       <w:r>
         <w:rPr>
           <w:rFonts w:ascii="Times New Roman" w:hAnsi="Times New Roman" w:cs="Times New Roman"/>
@@ -68,6 +66,19 @@
           <w:sz w:val="28"/>
         </w:rPr>
         <w:tab/>
+      </w:r>
+      <w:r>
+        <w:rPr>
+          <w:rFonts w:ascii="Times New Roman" w:hAnsi="Times New Roman" w:cs="Times New Roman"/>
+          <w:sz w:val="28"/>
+        </w:rPr>
+        <w:t xml:space="preserve">Dr. </w:t>
+      </w:r>
+      <w:r>
+        <w:rPr>
+          <w:rFonts w:ascii="Times New Roman" w:hAnsi="Times New Roman" w:cs="Times New Roman"/>
+          <w:sz w:val="28"/>
+        </w:rPr>
         <w:t>Christer Karlsson</w:t>
       </w:r>
     </w:p>
@@ -446,14 +457,27 @@
       <w:r>
         <w:t xml:space="preserve">Table </w:t>
       </w:r>
-      <w:fldSimple w:instr=" SEQ Table \* ARABIC ">
-        <w:r>
-          <w:rPr>
-            <w:noProof/>
-          </w:rPr>
-          <w:t>1</w:t>
-        </w:r>
-      </w:fldSimple>
+      <w:r>
+        <w:fldChar w:fldCharType="begin"/>
+      </w:r>
+      <w:r>
+        <w:instrText xml:space="preserve"> SEQ Table \* ARABIC </w:instrText>
+      </w:r>
+      <w:r>
+        <w:fldChar w:fldCharType="separate"/>
+      </w:r>
+      <w:r>
+        <w:rPr>
+          <w:noProof/>
+        </w:rPr>
+        <w:t>1</w:t>
+      </w:r>
+      <w:r>
+        <w:rPr>
+          <w:noProof/>
+        </w:rPr>
+        <w:fldChar w:fldCharType="end"/>
+      </w:r>
       <w:r>
         <w:t xml:space="preserve"> "table n" </w:t>
       </w:r>
@@ -467,7 +491,10 @@
       </w:r>
     </w:p>
     <w:p/>
-    <w:p/>
+    <w:p>
+      <w:bookmarkStart w:id="0" w:name="_GoBack"/>
+      <w:bookmarkEnd w:id="0"/>
+    </w:p>
     <w:sectPr>
       <w:footerReference w:type="default" r:id="rId7"/>
       <w:pgSz w:w="12240" w:h="15840"/>
@@ -539,7 +566,7 @@
           <w:rPr>
             <w:noProof/>
           </w:rPr>
-          <w:t>1</w:t>
+          <w:t>2</w:t>
         </w:r>
         <w:r>
           <w:rPr>

</xml_diff>